<commit_message>
Acrescimo do required em animais.xhtml
O que tá no nome mesmo! :) :+1:
</commit_message>
<xml_diff>
--- a/Documentação/DocProjeto-AgendamentoBanhoTosa.docx
+++ b/Documentação/DocProjeto-AgendamentoBanhoTosa.docx
@@ -13354,12 +13354,8 @@
         </w:rPr>
         <w:t>*</w:t>
       </w:r>
-      <w:r>
-        <w:rPr>
-          <w:rFonts w:ascii="Arial" w:eastAsia="Arial" w:hAnsi="Arial" w:cs="Arial"/>
-        </w:rPr>
-        <w:t xml:space="preserve"> </w:t>
-      </w:r>
+      <w:bookmarkStart w:id="38" w:name="_GoBack"/>
+      <w:bookmarkEnd w:id="38"/>
       <w:r>
         <w:rPr>
           <w:rFonts w:ascii="Arial" w:eastAsia="Arial" w:hAnsi="Arial" w:cs="Arial"/>
@@ -14662,7 +14658,7 @@
           <w:sz w:val="24"/>
         </w:rPr>
       </w:pPr>
-      <w:bookmarkStart w:id="38" w:name="_Hlk517600212"/>
+      <w:bookmarkStart w:id="39" w:name="_Hlk517600212"/>
       <w:r>
         <w:rPr>
           <w:rFonts w:ascii="Arial" w:hAnsi="Arial" w:cs="Arial"/>
@@ -15832,7 +15828,7 @@
         </w:rPr>
         <w:t>.</w:t>
       </w:r>
-      <w:bookmarkEnd w:id="38"/>
+      <w:bookmarkEnd w:id="39"/>
     </w:p>
     <w:p>
       <w:pPr>
@@ -18489,8 +18485,8 @@
           <w:szCs w:val="28"/>
         </w:rPr>
       </w:pPr>
-      <w:bookmarkStart w:id="39" w:name="_Toc509770187"/>
-      <w:bookmarkStart w:id="40" w:name="_Toc517634613"/>
+      <w:bookmarkStart w:id="40" w:name="_Toc509770187"/>
+      <w:bookmarkStart w:id="41" w:name="_Toc517634613"/>
       <w:r>
         <w:br w:type="page"/>
       </w:r>
@@ -18502,14 +18498,14 @@
           <w:rFonts w:eastAsia="Arial" w:cs="Arial"/>
         </w:rPr>
       </w:pPr>
-      <w:bookmarkStart w:id="41" w:name="_Toc528670634"/>
+      <w:bookmarkStart w:id="42" w:name="_Toc528670634"/>
       <w:r>
         <w:lastRenderedPageBreak/>
         <w:t>Requisitos Não Funcionais</w:t>
       </w:r>
-      <w:bookmarkEnd w:id="39"/>
       <w:bookmarkEnd w:id="40"/>
       <w:bookmarkEnd w:id="41"/>
+      <w:bookmarkEnd w:id="42"/>
     </w:p>
     <w:p>
       <w:pPr>
@@ -19027,7 +19023,7 @@
           <w:rFonts w:eastAsia="Arial"/>
         </w:rPr>
       </w:pPr>
-      <w:bookmarkStart w:id="42" w:name="_Toc528670635"/>
+      <w:bookmarkStart w:id="43" w:name="_Toc528670635"/>
       <w:r>
         <w:rPr>
           <w:rFonts w:eastAsia="Arial"/>
@@ -19035,7 +19031,7 @@
         <w:lastRenderedPageBreak/>
         <w:t>MODELAGEM DO SISTEMA</w:t>
       </w:r>
-      <w:bookmarkEnd w:id="42"/>
+      <w:bookmarkEnd w:id="43"/>
     </w:p>
     <w:p>
       <w:pPr>
@@ -19162,16 +19158,16 @@
           <w:rFonts w:eastAsia="Arial"/>
         </w:rPr>
       </w:pPr>
-      <w:bookmarkStart w:id="43" w:name="_Toc528670636"/>
-      <w:commentRangeStart w:id="44"/>
+      <w:bookmarkStart w:id="44" w:name="_Toc528670636"/>
+      <w:commentRangeStart w:id="45"/>
       <w:r>
         <w:rPr>
           <w:rFonts w:eastAsia="Arial"/>
         </w:rPr>
         <w:t>Protótipos de Telas</w:t>
       </w:r>
-      <w:bookmarkEnd w:id="43"/>
-      <w:commentRangeEnd w:id="44"/>
+      <w:bookmarkEnd w:id="44"/>
+      <w:commentRangeEnd w:id="45"/>
       <w:r>
         <w:rPr>
           <w:rStyle w:val="Refdecomentrio"/>
@@ -19180,7 +19176,7 @@
           <w:bCs w:val="0"/>
           <w:iCs w:val="0"/>
         </w:rPr>
-        <w:commentReference w:id="44"/>
+        <w:commentReference w:id="45"/>
       </w:r>
     </w:p>
     <w:p>
@@ -19218,7 +19214,7 @@
           <w:rFonts w:eastAsia="Arial" w:cs="Arial"/>
         </w:rPr>
       </w:pPr>
-      <w:bookmarkStart w:id="45" w:name="_Toc528670637"/>
+      <w:bookmarkStart w:id="46" w:name="_Toc528670637"/>
       <w:r>
         <w:rPr>
           <w:rFonts w:eastAsia="Arial"/>
@@ -19237,7 +19233,7 @@
         </w:rPr>
         <w:t>ogin</w:t>
       </w:r>
-      <w:bookmarkEnd w:id="45"/>
+      <w:bookmarkEnd w:id="46"/>
     </w:p>
     <w:p>
       <w:pPr>
@@ -19293,8 +19289,6 @@
           </wp:inline>
         </w:drawing>
       </w:r>
-      <w:bookmarkStart w:id="46" w:name="_GoBack"/>
-      <w:bookmarkEnd w:id="46"/>
     </w:p>
     <w:p>
       <w:pPr>
@@ -22637,7 +22631,7 @@
 
 <file path=word/comments.xml><?xml version="1.0" encoding="utf-8"?>
 <w:comments xmlns:wpc="http://schemas.microsoft.com/office/word/2010/wordprocessingCanvas" xmlns:cx="http://schemas.microsoft.com/office/drawing/2014/chartex" xmlns:cx1="http://schemas.microsoft.com/office/drawing/2015/9/8/chartex" xmlns:cx2="http://schemas.microsoft.com/office/drawing/2015/10/21/chartex" xmlns:cx3="http://schemas.microsoft.com/office/drawing/2016/5/9/chartex" xmlns:cx4="http://schemas.microsoft.com/office/drawing/2016/5/10/chartex" xmlns:cx5="http://schemas.microsoft.com/office/drawing/2016/5/11/chartex" xmlns:cx6="http://schemas.microsoft.com/office/drawing/2016/5/12/chartex" xmlns:cx7="http://schemas.microsoft.com/office/drawing/2016/5/13/chartex" xmlns:cx8="http://schemas.microsoft.com/office/drawing/2016/5/14/chartex" xmlns:mc="http://schemas.openxmlformats.org/markup-compatibility/2006" xmlns:aink="http://schemas.microsoft.com/office/drawing/2016/ink" xmlns:am3d="http://schemas.microsoft.com/office/drawing/2017/model3d" xmlns:o="urn:schemas-microsoft-com:office:office" xmlns:r="http://schemas.openxmlformats.org/officeDocument/2006/relationships" xmlns:m="http://schemas.openxmlformats.org/officeDocument/2006/math" xmlns:v="urn:schemas-microsoft-com:vml" xmlns:wp14="http://schemas.microsoft.com/office/word/2010/wordprocessingDrawing" xmlns:wp="http://schemas.openxmlformats.org/drawingml/2006/wordprocessingDrawing" xmlns:w10="urn:schemas-microsoft-com:office:word" xmlns:w="http://schemas.openxmlformats.org/wordprocessingml/2006/main" xmlns:w14="http://schemas.microsoft.com/office/word/2010/wordml" xmlns:w15="http://schemas.microsoft.com/office/word/2012/wordml" xmlns:w16cid="http://schemas.microsoft.com/office/word/2016/wordml/cid" xmlns:w16se="http://schemas.microsoft.com/office/word/2015/wordml/symex" xmlns:wpg="http://schemas.microsoft.com/office/word/2010/wordprocessingGroup" xmlns:wpi="http://schemas.microsoft.com/office/word/2010/wordprocessingInk" xmlns:wne="http://schemas.microsoft.com/office/word/2006/wordml" xmlns:wps="http://schemas.microsoft.com/office/word/2010/wordprocessingShape" mc:Ignorable="w14 w15 w16se w16cid wp14">
-  <w:comment w:id="44" w:author="Silvia Helena" w:date="2018-12-08T11:20:00Z" w:initials="SH">
+  <w:comment w:id="45" w:author="Silvia Helena" w:date="2018-12-08T11:20:00Z" w:initials="SH">
     <w:p>
       <w:pPr>
         <w:pStyle w:val="Textodecomentrio"/>
@@ -26996,7 +26990,7 @@
     <w:lsdException w:name="Table Web 2" w:semiHidden="1" w:unhideWhenUsed="1"/>
     <w:lsdException w:name="Table Web 3" w:semiHidden="1" w:unhideWhenUsed="1"/>
     <w:lsdException w:name="Balloon Text" w:semiHidden="1" w:unhideWhenUsed="1"/>
-    <w:lsdException w:name="Table Grid" w:semiHidden="1" w:uiPriority="59" w:unhideWhenUsed="1"/>
+    <w:lsdException w:name="Table Grid" w:uiPriority="59"/>
     <w:lsdException w:name="Table Theme" w:semiHidden="1" w:unhideWhenUsed="1"/>
     <w:lsdException w:name="Placeholder Text" w:semiHidden="1"/>
     <w:lsdException w:name="No Spacing" w:uiPriority="1" w:qFormat="1"/>
@@ -28305,7 +28299,7 @@
 </file>
 
 <file path=customXml/itemProps1.xml><?xml version="1.0" encoding="utf-8"?>
-<ds:datastoreItem xmlns:ds="http://schemas.openxmlformats.org/officeDocument/2006/customXml" ds:itemID="{6F604A0E-621C-4CFB-AC30-84198DCBF64E}">
+<ds:datastoreItem xmlns:ds="http://schemas.openxmlformats.org/officeDocument/2006/customXml" ds:itemID="{72F32900-4D8E-446B-A5DB-D5F4334299BF}">
   <ds:schemaRefs>
     <ds:schemaRef ds:uri="http://schemas.openxmlformats.org/officeDocument/2006/bibliography"/>
   </ds:schemaRefs>

</xml_diff>